<commit_message>
Minor revisions to HOWTO document
</commit_message>
<xml_diff>
--- a/docs/JPN_RIC13351-2_HowTo_Install_Build_Test_v05.docx
+++ b/docs/JPN_RIC13351-2_HowTo_Install_Build_Test_v05.docx
@@ -235,7 +235,7 @@
           <w:r>
             <w:fldChar w:fldCharType="separate"/>
           </w:r>
-          <w:hyperlink w:anchor="_Toc418425714" w:history="1">
+          <w:hyperlink w:anchor="_Toc418672041" w:history="1">
             <w:r>
               <w:rPr>
                 <w:rStyle w:val="Hyperlink"/>
@@ -283,7 +283,7 @@
                 <w:noProof/>
                 <w:webHidden/>
               </w:rPr>
-              <w:instrText xml:space="preserve"> PAGEREF _Toc418425714 \h </w:instrText>
+              <w:instrText xml:space="preserve"> PAGEREF _Toc418672041 \h </w:instrText>
             </w:r>
             <w:r>
               <w:rPr>
@@ -325,7 +325,7 @@
               <w:lang w:val="en-US" w:eastAsia="en-US" w:bidi="ar-SA"/>
             </w:rPr>
           </w:pPr>
-          <w:hyperlink w:anchor="_Toc418425715" w:history="1">
+          <w:hyperlink w:anchor="_Toc418672042" w:history="1">
             <w:r>
               <w:rPr>
                 <w:rStyle w:val="Hyperlink"/>
@@ -373,7 +373,7 @@
                 <w:noProof/>
                 <w:webHidden/>
               </w:rPr>
-              <w:instrText xml:space="preserve"> PAGEREF _Toc418425715 \h </w:instrText>
+              <w:instrText xml:space="preserve"> PAGEREF _Toc418672042 \h </w:instrText>
             </w:r>
             <w:r>
               <w:rPr>
@@ -415,7 +415,7 @@
               <w:lang w:val="en-US" w:eastAsia="en-US" w:bidi="ar-SA"/>
             </w:rPr>
           </w:pPr>
-          <w:hyperlink w:anchor="_Toc418425716" w:history="1">
+          <w:hyperlink w:anchor="_Toc418672043" w:history="1">
             <w:r>
               <w:rPr>
                 <w:rStyle w:val="Hyperlink"/>
@@ -463,7 +463,7 @@
                 <w:noProof/>
                 <w:webHidden/>
               </w:rPr>
-              <w:instrText xml:space="preserve"> PAGEREF _Toc418425716 \h </w:instrText>
+              <w:instrText xml:space="preserve"> PAGEREF _Toc418672043 \h </w:instrText>
             </w:r>
             <w:r>
               <w:rPr>
@@ -505,7 +505,7 @@
               <w:lang w:val="en-US" w:eastAsia="en-US" w:bidi="ar-SA"/>
             </w:rPr>
           </w:pPr>
-          <w:hyperlink w:anchor="_Toc418425717" w:history="1">
+          <w:hyperlink w:anchor="_Toc418672044" w:history="1">
             <w:r>
               <w:rPr>
                 <w:rStyle w:val="Hyperlink"/>
@@ -553,7 +553,7 @@
                 <w:noProof/>
                 <w:webHidden/>
               </w:rPr>
-              <w:instrText xml:space="preserve"> PAGEREF _Toc418425717 \h </w:instrText>
+              <w:instrText xml:space="preserve"> PAGEREF _Toc418672044 \h </w:instrText>
             </w:r>
             <w:r>
               <w:rPr>
@@ -595,7 +595,7 @@
               <w:lang w:val="en-US" w:eastAsia="en-US" w:bidi="ar-SA"/>
             </w:rPr>
           </w:pPr>
-          <w:hyperlink w:anchor="_Toc418425718" w:history="1">
+          <w:hyperlink w:anchor="_Toc418672045" w:history="1">
             <w:r>
               <w:rPr>
                 <w:rStyle w:val="Hyperlink"/>
@@ -643,7 +643,7 @@
                 <w:noProof/>
                 <w:webHidden/>
               </w:rPr>
-              <w:instrText xml:space="preserve"> PAGEREF _Toc418425718 \h </w:instrText>
+              <w:instrText xml:space="preserve"> PAGEREF _Toc418672045 \h </w:instrText>
             </w:r>
             <w:r>
               <w:rPr>
@@ -689,7 +689,7 @@
               <w:lang w:val="en-US" w:eastAsia="en-US" w:bidi="ar-SA"/>
             </w:rPr>
           </w:pPr>
-          <w:hyperlink w:anchor="_Toc418425719" w:history="1">
+          <w:hyperlink w:anchor="_Toc418672046" w:history="1">
             <w:r>
               <w:rPr>
                 <w:rStyle w:val="Hyperlink"/>
@@ -737,7 +737,7 @@
                 <w:noProof/>
                 <w:webHidden/>
               </w:rPr>
-              <w:instrText xml:space="preserve"> PAGEREF _Toc418425719 \h </w:instrText>
+              <w:instrText xml:space="preserve"> PAGEREF _Toc418672046 \h </w:instrText>
             </w:r>
             <w:r>
               <w:rPr>
@@ -783,7 +783,7 @@
               <w:lang w:val="en-US" w:eastAsia="en-US" w:bidi="ar-SA"/>
             </w:rPr>
           </w:pPr>
-          <w:hyperlink w:anchor="_Toc418425720" w:history="1">
+          <w:hyperlink w:anchor="_Toc418672047" w:history="1">
             <w:r>
               <w:rPr>
                 <w:rStyle w:val="Hyperlink"/>
@@ -831,7 +831,7 @@
                 <w:noProof/>
                 <w:webHidden/>
               </w:rPr>
-              <w:instrText xml:space="preserve"> PAGEREF _Toc418425720 \h </w:instrText>
+              <w:instrText xml:space="preserve"> PAGEREF _Toc418672047 \h </w:instrText>
             </w:r>
             <w:r>
               <w:rPr>
@@ -877,7 +877,7 @@
               <w:lang w:val="en-US" w:eastAsia="en-US" w:bidi="ar-SA"/>
             </w:rPr>
           </w:pPr>
-          <w:hyperlink w:anchor="_Toc418425721" w:history="1">
+          <w:hyperlink w:anchor="_Toc418672048" w:history="1">
             <w:r>
               <w:rPr>
                 <w:rStyle w:val="Hyperlink"/>
@@ -925,7 +925,7 @@
                 <w:noProof/>
                 <w:webHidden/>
               </w:rPr>
-              <w:instrText xml:space="preserve"> PAGEREF _Toc418425721 \h </w:instrText>
+              <w:instrText xml:space="preserve"> PAGEREF _Toc418672048 \h </w:instrText>
             </w:r>
             <w:r>
               <w:rPr>
@@ -971,7 +971,7 @@
               <w:lang w:val="en-US" w:eastAsia="en-US" w:bidi="ar-SA"/>
             </w:rPr>
           </w:pPr>
-          <w:hyperlink w:anchor="_Toc418425722" w:history="1">
+          <w:hyperlink w:anchor="_Toc418672049" w:history="1">
             <w:r>
               <w:rPr>
                 <w:rStyle w:val="Hyperlink"/>
@@ -1019,7 +1019,7 @@
                 <w:noProof/>
                 <w:webHidden/>
               </w:rPr>
-              <w:instrText xml:space="preserve"> PAGEREF _Toc418425722 \h </w:instrText>
+              <w:instrText xml:space="preserve"> PAGEREF _Toc418672049 \h </w:instrText>
             </w:r>
             <w:r>
               <w:rPr>
@@ -1065,7 +1065,7 @@
               <w:lang w:val="en-US" w:eastAsia="en-US" w:bidi="ar-SA"/>
             </w:rPr>
           </w:pPr>
-          <w:hyperlink w:anchor="_Toc418425723" w:history="1">
+          <w:hyperlink w:anchor="_Toc418672050" w:history="1">
             <w:r>
               <w:rPr>
                 <w:rStyle w:val="Hyperlink"/>
@@ -1113,7 +1113,7 @@
                 <w:noProof/>
                 <w:webHidden/>
               </w:rPr>
-              <w:instrText xml:space="preserve"> PAGEREF _Toc418425723 \h </w:instrText>
+              <w:instrText xml:space="preserve"> PAGEREF _Toc418672050 \h </w:instrText>
             </w:r>
             <w:r>
               <w:rPr>
@@ -1159,7 +1159,7 @@
               <w:lang w:val="en-US" w:eastAsia="en-US" w:bidi="ar-SA"/>
             </w:rPr>
           </w:pPr>
-          <w:hyperlink w:anchor="_Toc418425724" w:history="1">
+          <w:hyperlink w:anchor="_Toc418672051" w:history="1">
             <w:r>
               <w:rPr>
                 <w:rStyle w:val="Hyperlink"/>
@@ -1207,7 +1207,7 @@
                 <w:noProof/>
                 <w:webHidden/>
               </w:rPr>
-              <w:instrText xml:space="preserve"> PAGEREF _Toc418425724 \h </w:instrText>
+              <w:instrText xml:space="preserve"> PAGEREF _Toc418672051 \h </w:instrText>
             </w:r>
             <w:r>
               <w:rPr>
@@ -1253,7 +1253,7 @@
               <w:lang w:val="en-US" w:eastAsia="en-US" w:bidi="ar-SA"/>
             </w:rPr>
           </w:pPr>
-          <w:hyperlink w:anchor="_Toc418425725" w:history="1">
+          <w:hyperlink w:anchor="_Toc418672052" w:history="1">
             <w:r>
               <w:rPr>
                 <w:rStyle w:val="Hyperlink"/>
@@ -1301,7 +1301,7 @@
                 <w:noProof/>
                 <w:webHidden/>
               </w:rPr>
-              <w:instrText xml:space="preserve"> PAGEREF _Toc418425725 \h </w:instrText>
+              <w:instrText xml:space="preserve"> PAGEREF _Toc418672052 \h </w:instrText>
             </w:r>
             <w:r>
               <w:rPr>
@@ -1347,7 +1347,7 @@
               <w:lang w:val="en-US" w:eastAsia="en-US" w:bidi="ar-SA"/>
             </w:rPr>
           </w:pPr>
-          <w:hyperlink w:anchor="_Toc418425726" w:history="1">
+          <w:hyperlink w:anchor="_Toc418672053" w:history="1">
             <w:r>
               <w:rPr>
                 <w:rStyle w:val="Hyperlink"/>
@@ -1395,7 +1395,7 @@
                 <w:noProof/>
                 <w:webHidden/>
               </w:rPr>
-              <w:instrText xml:space="preserve"> PAGEREF _Toc418425726 \h </w:instrText>
+              <w:instrText xml:space="preserve"> PAGEREF _Toc418672053 \h </w:instrText>
             </w:r>
             <w:r>
               <w:rPr>
@@ -1441,7 +1441,7 @@
               <w:lang w:val="en-US" w:eastAsia="en-US" w:bidi="ar-SA"/>
             </w:rPr>
           </w:pPr>
-          <w:hyperlink w:anchor="_Toc418425727" w:history="1">
+          <w:hyperlink w:anchor="_Toc418672054" w:history="1">
             <w:r>
               <w:rPr>
                 <w:rStyle w:val="Hyperlink"/>
@@ -1489,7 +1489,7 @@
                 <w:noProof/>
                 <w:webHidden/>
               </w:rPr>
-              <w:instrText xml:space="preserve"> PAGEREF _Toc418425727 \h </w:instrText>
+              <w:instrText xml:space="preserve"> PAGEREF _Toc418672054 \h </w:instrText>
             </w:r>
             <w:r>
               <w:rPr>
@@ -1535,7 +1535,7 @@
               <w:lang w:val="en-US" w:eastAsia="en-US" w:bidi="ar-SA"/>
             </w:rPr>
           </w:pPr>
-          <w:hyperlink w:anchor="_Toc418425728" w:history="1">
+          <w:hyperlink w:anchor="_Toc418672055" w:history="1">
             <w:r>
               <w:rPr>
                 <w:rStyle w:val="Hyperlink"/>
@@ -1583,7 +1583,7 @@
                 <w:noProof/>
                 <w:webHidden/>
               </w:rPr>
-              <w:instrText xml:space="preserve"> PAGEREF _Toc418425728 \h </w:instrText>
+              <w:instrText xml:space="preserve"> PAGEREF _Toc418672055 \h </w:instrText>
             </w:r>
             <w:r>
               <w:rPr>
@@ -1629,7 +1629,7 @@
               <w:lang w:val="en-US" w:eastAsia="en-US" w:bidi="ar-SA"/>
             </w:rPr>
           </w:pPr>
-          <w:hyperlink w:anchor="_Toc418425729" w:history="1">
+          <w:hyperlink w:anchor="_Toc418672056" w:history="1">
             <w:r>
               <w:rPr>
                 <w:rStyle w:val="Hyperlink"/>
@@ -1677,7 +1677,7 @@
                 <w:noProof/>
                 <w:webHidden/>
               </w:rPr>
-              <w:instrText xml:space="preserve"> PAGEREF _Toc418425729 \h </w:instrText>
+              <w:instrText xml:space="preserve"> PAGEREF _Toc418672056 \h </w:instrText>
             </w:r>
             <w:r>
               <w:rPr>
@@ -1723,7 +1723,7 @@
               <w:lang w:val="en-US" w:eastAsia="en-US" w:bidi="ar-SA"/>
             </w:rPr>
           </w:pPr>
-          <w:hyperlink w:anchor="_Toc418425730" w:history="1">
+          <w:hyperlink w:anchor="_Toc418672057" w:history="1">
             <w:r>
               <w:rPr>
                 <w:rStyle w:val="Hyperlink"/>
@@ -1771,7 +1771,7 @@
                 <w:noProof/>
                 <w:webHidden/>
               </w:rPr>
-              <w:instrText xml:space="preserve"> PAGEREF _Toc418425730 \h </w:instrText>
+              <w:instrText xml:space="preserve"> PAGEREF _Toc418672057 \h </w:instrText>
             </w:r>
             <w:r>
               <w:rPr>
@@ -1817,289 +1817,7 @@
               <w:lang w:val="en-US" w:eastAsia="en-US" w:bidi="ar-SA"/>
             </w:rPr>
           </w:pPr>
-          <w:hyperlink w:anchor="_Toc418425731" w:history="1">
-            <w:r>
-              <w:rPr>
-                <w:rStyle w:val="Hyperlink"/>
-                <w:rFonts w:ascii="Wingdings" w:eastAsiaTheme="majorEastAsia" w:hAnsi="Wingdings"/>
-                <w:noProof/>
-                <w:lang w:val="en-US"/>
-              </w:rPr>
-              <w:t></w:t>
-            </w:r>
-            <w:r>
-              <w:rPr>
-                <w:rFonts w:asciiTheme="minorHAnsi" w:eastAsiaTheme="minorEastAsia" w:hAnsiTheme="minorHAnsi" w:cstheme="minorBidi"/>
-                <w:noProof/>
-                <w:sz w:val="22"/>
-                <w:szCs w:val="22"/>
-                <w:lang w:val="en-US" w:eastAsia="en-US" w:bidi="ar-SA"/>
-              </w:rPr>
-              <w:tab/>
-            </w:r>
-            <w:r>
-              <w:rPr>
-                <w:rStyle w:val="Hyperlink"/>
-                <w:rFonts w:eastAsiaTheme="majorEastAsia"/>
-                <w:noProof/>
-                <w:lang w:val="en-US"/>
-              </w:rPr>
-              <w:t>CVE-2014-3569:</w:t>
-            </w:r>
-            <w:r>
-              <w:rPr>
-                <w:noProof/>
-                <w:webHidden/>
-              </w:rPr>
-              <w:tab/>
-            </w:r>
-            <w:r>
-              <w:rPr>
-                <w:noProof/>
-                <w:webHidden/>
-              </w:rPr>
-              <w:fldChar w:fldCharType="begin"/>
-            </w:r>
-            <w:r>
-              <w:rPr>
-                <w:noProof/>
-                <w:webHidden/>
-              </w:rPr>
-              <w:instrText xml:space="preserve"> PAGEREF _Toc418425731 \h </w:instrText>
-            </w:r>
-            <w:r>
-              <w:rPr>
-                <w:noProof/>
-                <w:webHidden/>
-              </w:rPr>
-            </w:r>
-            <w:r>
-              <w:rPr>
-                <w:noProof/>
-                <w:webHidden/>
-              </w:rPr>
-              <w:fldChar w:fldCharType="separate"/>
-            </w:r>
-            <w:r>
-              <w:rPr>
-                <w:noProof/>
-                <w:webHidden/>
-              </w:rPr>
-              <w:t>19</w:t>
-            </w:r>
-            <w:r>
-              <w:rPr>
-                <w:noProof/>
-                <w:webHidden/>
-              </w:rPr>
-              <w:fldChar w:fldCharType="end"/>
-            </w:r>
-          </w:hyperlink>
-        </w:p>
-        <w:p>
-          <w:pPr>
-            <w:pStyle w:val="TOC2"/>
-            <w:tabs>
-              <w:tab w:val="left" w:pos="660"/>
-              <w:tab w:val="right" w:leader="dot" w:pos="8990"/>
-            </w:tabs>
-            <w:rPr>
-              <w:rFonts w:asciiTheme="minorHAnsi" w:eastAsiaTheme="minorEastAsia" w:hAnsiTheme="minorHAnsi" w:cstheme="minorBidi"/>
-              <w:noProof/>
-              <w:sz w:val="22"/>
-              <w:szCs w:val="22"/>
-              <w:lang w:val="en-US" w:eastAsia="en-US" w:bidi="ar-SA"/>
-            </w:rPr>
-          </w:pPr>
-          <w:hyperlink w:anchor="_Toc418425732" w:history="1">
-            <w:r>
-              <w:rPr>
-                <w:rStyle w:val="Hyperlink"/>
-                <w:rFonts w:eastAsiaTheme="majorEastAsia"/>
-                <w:noProof/>
-                <w:lang w:val="en-US"/>
-              </w:rPr>
-              <w:t>1.</w:t>
-            </w:r>
-            <w:r>
-              <w:rPr>
-                <w:rFonts w:asciiTheme="minorHAnsi" w:eastAsiaTheme="minorEastAsia" w:hAnsiTheme="minorHAnsi" w:cstheme="minorBidi"/>
-                <w:noProof/>
-                <w:sz w:val="22"/>
-                <w:szCs w:val="22"/>
-                <w:lang w:val="en-US" w:eastAsia="en-US" w:bidi="ar-SA"/>
-              </w:rPr>
-              <w:tab/>
-            </w:r>
-            <w:r>
-              <w:rPr>
-                <w:rStyle w:val="Hyperlink"/>
-                <w:rFonts w:eastAsiaTheme="majorEastAsia"/>
-                <w:noProof/>
-                <w:lang w:val="en-US"/>
-              </w:rPr>
-              <w:t>Test Preparation</w:t>
-            </w:r>
-            <w:r>
-              <w:rPr>
-                <w:noProof/>
-                <w:webHidden/>
-              </w:rPr>
-              <w:tab/>
-            </w:r>
-            <w:r>
-              <w:rPr>
-                <w:noProof/>
-                <w:webHidden/>
-              </w:rPr>
-              <w:fldChar w:fldCharType="begin"/>
-            </w:r>
-            <w:r>
-              <w:rPr>
-                <w:noProof/>
-                <w:webHidden/>
-              </w:rPr>
-              <w:instrText xml:space="preserve"> PAGEREF _Toc418425732 \h </w:instrText>
-            </w:r>
-            <w:r>
-              <w:rPr>
-                <w:noProof/>
-                <w:webHidden/>
-              </w:rPr>
-            </w:r>
-            <w:r>
-              <w:rPr>
-                <w:noProof/>
-                <w:webHidden/>
-              </w:rPr>
-              <w:fldChar w:fldCharType="separate"/>
-            </w:r>
-            <w:r>
-              <w:rPr>
-                <w:noProof/>
-                <w:webHidden/>
-              </w:rPr>
-              <w:t>19</w:t>
-            </w:r>
-            <w:r>
-              <w:rPr>
-                <w:noProof/>
-                <w:webHidden/>
-              </w:rPr>
-              <w:fldChar w:fldCharType="end"/>
-            </w:r>
-          </w:hyperlink>
-        </w:p>
-        <w:p>
-          <w:pPr>
-            <w:pStyle w:val="TOC2"/>
-            <w:tabs>
-              <w:tab w:val="left" w:pos="660"/>
-              <w:tab w:val="right" w:leader="dot" w:pos="8990"/>
-            </w:tabs>
-            <w:rPr>
-              <w:rFonts w:asciiTheme="minorHAnsi" w:eastAsiaTheme="minorEastAsia" w:hAnsiTheme="minorHAnsi" w:cstheme="minorBidi"/>
-              <w:noProof/>
-              <w:sz w:val="22"/>
-              <w:szCs w:val="22"/>
-              <w:lang w:val="en-US" w:eastAsia="en-US" w:bidi="ar-SA"/>
-            </w:rPr>
-          </w:pPr>
-          <w:hyperlink w:anchor="_Toc418425733" w:history="1">
-            <w:r>
-              <w:rPr>
-                <w:rStyle w:val="Hyperlink"/>
-                <w:rFonts w:eastAsiaTheme="majorEastAsia"/>
-                <w:noProof/>
-                <w:lang w:val="en-US"/>
-              </w:rPr>
-              <w:t>2.</w:t>
-            </w:r>
-            <w:r>
-              <w:rPr>
-                <w:rFonts w:asciiTheme="minorHAnsi" w:eastAsiaTheme="minorEastAsia" w:hAnsiTheme="minorHAnsi" w:cstheme="minorBidi"/>
-                <w:noProof/>
-                <w:sz w:val="22"/>
-                <w:szCs w:val="22"/>
-                <w:lang w:val="en-US" w:eastAsia="en-US" w:bidi="ar-SA"/>
-              </w:rPr>
-              <w:tab/>
-            </w:r>
-            <w:r>
-              <w:rPr>
-                <w:rStyle w:val="Hyperlink"/>
-                <w:rFonts w:eastAsiaTheme="majorEastAsia"/>
-                <w:noProof/>
-                <w:lang w:val="en-US"/>
-              </w:rPr>
-              <w:t>Test Procedure</w:t>
-            </w:r>
-            <w:r>
-              <w:rPr>
-                <w:noProof/>
-                <w:webHidden/>
-              </w:rPr>
-              <w:tab/>
-            </w:r>
-            <w:r>
-              <w:rPr>
-                <w:noProof/>
-                <w:webHidden/>
-              </w:rPr>
-              <w:fldChar w:fldCharType="begin"/>
-            </w:r>
-            <w:r>
-              <w:rPr>
-                <w:noProof/>
-                <w:webHidden/>
-              </w:rPr>
-              <w:instrText xml:space="preserve"> PAGEREF _Toc418425733 \h </w:instrText>
-            </w:r>
-            <w:r>
-              <w:rPr>
-                <w:noProof/>
-                <w:webHidden/>
-              </w:rPr>
-            </w:r>
-            <w:r>
-              <w:rPr>
-                <w:noProof/>
-                <w:webHidden/>
-              </w:rPr>
-              <w:fldChar w:fldCharType="separate"/>
-            </w:r>
-            <w:r>
-              <w:rPr>
-                <w:noProof/>
-                <w:webHidden/>
-              </w:rPr>
-              <w:t>20</w:t>
-            </w:r>
-            <w:r>
-              <w:rPr>
-                <w:noProof/>
-                <w:webHidden/>
-              </w:rPr>
-              <w:fldChar w:fldCharType="end"/>
-            </w:r>
-          </w:hyperlink>
-        </w:p>
-        <w:p>
-          <w:pPr>
-            <w:pStyle w:val="TOC2"/>
-            <w:tabs>
-              <w:tab w:val="left" w:pos="660"/>
-              <w:tab w:val="right" w:leader="dot" w:pos="8990"/>
-            </w:tabs>
-            <w:rPr>
-              <w:rFonts w:asciiTheme="minorHAnsi" w:eastAsiaTheme="minorEastAsia" w:hAnsiTheme="minorHAnsi" w:cstheme="minorBidi"/>
-              <w:noProof/>
-              <w:sz w:val="22"/>
-              <w:szCs w:val="22"/>
-              <w:lang w:val="en-US" w:eastAsia="en-US" w:bidi="ar-SA"/>
-            </w:rPr>
-          </w:pPr>
-          <w:hyperlink w:anchor="_Toc418425734" w:history="1">
+          <w:hyperlink w:anchor="_Toc418672058" w:history="1">
             <w:r>
               <w:rPr>
                 <w:rStyle w:val="Hyperlink"/>
@@ -2147,7 +1865,7 @@
                 <w:noProof/>
                 <w:webHidden/>
               </w:rPr>
-              <w:instrText xml:space="preserve"> PAGEREF _Toc418425734 \h </w:instrText>
+              <w:instrText xml:space="preserve"> PAGEREF _Toc418672058 \h </w:instrText>
             </w:r>
             <w:r>
               <w:rPr>
@@ -2167,7 +1885,7 @@
                 <w:noProof/>
                 <w:webHidden/>
               </w:rPr>
-              <w:t>20</w:t>
+              <w:t>19</w:t>
             </w:r>
             <w:r>
               <w:rPr>
@@ -2221,7 +1939,7 @@
           <w:lang w:val="en-US"/>
         </w:rPr>
       </w:pPr>
-      <w:bookmarkStart w:id="0" w:name="_Toc418425714"/>
+      <w:bookmarkStart w:id="0" w:name="_Toc418672041"/>
       <w:r>
         <w:rPr>
           <w:lang w:val="en-US"/>
@@ -2537,7 +2255,7 @@
           <w:lang w:val="en-US"/>
         </w:rPr>
       </w:pPr>
-      <w:bookmarkStart w:id="1" w:name="_Toc418425715"/>
+      <w:bookmarkStart w:id="1" w:name="_Toc418672042"/>
       <w:r>
         <w:rPr>
           <w:lang w:val="en-US"/>
@@ -6275,7 +5993,7 @@
           <w:lang w:val="en-US"/>
         </w:rPr>
       </w:pPr>
-      <w:bookmarkStart w:id="2" w:name="_Toc418425716"/>
+      <w:bookmarkStart w:id="2" w:name="_Toc418672043"/>
       <w:r>
         <w:rPr>
           <w:lang w:val="en-US"/>
@@ -7039,15 +6757,15 @@
       <w:pPr>
         <w:ind w:left="720"/>
         <w:rPr>
-          <w:rFonts w:asciiTheme="minorHAnsi" w:hAnsiTheme="minorHAnsi" w:cstheme="minorHAnsi"/>
-          <w:sz w:val="22"/>
-          <w:szCs w:val="22"/>
-          <w:lang w:val="en-US"/>
-        </w:rPr>
-      </w:pPr>
-      <w:r>
-        <w:rPr>
-          <w:rFonts w:asciiTheme="minorHAnsi" w:hAnsiTheme="minorHAnsi" w:cstheme="minorHAnsi"/>
+          <w:rFonts w:ascii="Courier New" w:hAnsi="Courier New" w:cs="Courier New"/>
+          <w:sz w:val="22"/>
+          <w:szCs w:val="22"/>
+          <w:lang w:val="en-US"/>
+        </w:rPr>
+      </w:pPr>
+      <w:r>
+        <w:rPr>
+          <w:rFonts w:ascii="Courier New" w:hAnsi="Courier New" w:cs="Courier New"/>
           <w:sz w:val="22"/>
           <w:szCs w:val="22"/>
           <w:lang w:val="en-US"/>
@@ -7056,67 +6774,45 @@
       </w:r>
       <w:r>
         <w:rPr>
-          <w:rFonts w:asciiTheme="minorHAnsi" w:hAnsiTheme="minorHAnsi" w:cstheme="minorHAnsi"/>
+          <w:rFonts w:ascii="Courier New" w:hAnsi="Courier New" w:cs="Courier New"/>
           <w:sz w:val="22"/>
           <w:szCs w:val="22"/>
           <w:lang w:val="en-US"/>
         </w:rPr>
         <w:tab/>
       </w:r>
-      <w:proofErr w:type="spellStart"/>
-      <w:proofErr w:type="gramStart"/>
-      <w:r>
-        <w:rPr>
-          <w:rFonts w:asciiTheme="minorHAnsi" w:hAnsiTheme="minorHAnsi" w:cstheme="minorHAnsi"/>
-          <w:sz w:val="22"/>
-          <w:szCs w:val="22"/>
-          <w:lang w:val="en-US"/>
-        </w:rPr>
-        <w:t>secLibinit</w:t>
-      </w:r>
-      <w:proofErr w:type="spellEnd"/>
-      <w:r>
-        <w:rPr>
-          <w:rFonts w:asciiTheme="minorHAnsi" w:hAnsiTheme="minorHAnsi" w:cstheme="minorHAnsi"/>
-          <w:sz w:val="22"/>
-          <w:szCs w:val="22"/>
-          <w:lang w:val="en-US"/>
-        </w:rPr>
-        <w:t>(</w:t>
-      </w:r>
-      <w:proofErr w:type="gramEnd"/>
-      <w:r>
-        <w:rPr>
-          <w:rFonts w:asciiTheme="minorHAnsi" w:hAnsiTheme="minorHAnsi" w:cstheme="minorHAnsi"/>
-          <w:sz w:val="22"/>
-          <w:szCs w:val="22"/>
-          <w:lang w:val="en-US"/>
-        </w:rPr>
-        <w:t>)</w:t>
-      </w:r>
-      <w:r>
-        <w:rPr>
-          <w:rFonts w:asciiTheme="minorHAnsi" w:hAnsiTheme="minorHAnsi" w:cstheme="minorHAnsi"/>
-          <w:sz w:val="22"/>
-          <w:szCs w:val="22"/>
-          <w:lang w:val="en-US"/>
-        </w:rPr>
-        <w:t>;</w:t>
+      <w:r>
+        <w:rPr>
+          <w:rFonts w:ascii="Courier New" w:hAnsi="Courier New" w:cs="Courier New"/>
+          <w:sz w:val="22"/>
+          <w:szCs w:val="22"/>
+          <w:lang w:val="en-US"/>
+        </w:rPr>
+        <w:t>secLibI</w:t>
+      </w:r>
+      <w:r>
+        <w:rPr>
+          <w:rFonts w:ascii="Courier New" w:hAnsi="Courier New" w:cs="Courier New"/>
+          <w:sz w:val="22"/>
+          <w:szCs w:val="22"/>
+          <w:lang w:val="en-US"/>
+        </w:rPr>
+        <w:t>nit();</w:t>
       </w:r>
     </w:p>
     <w:p>
       <w:pPr>
         <w:ind w:left="720"/>
         <w:rPr>
-          <w:rFonts w:asciiTheme="minorHAnsi" w:hAnsiTheme="minorHAnsi" w:cstheme="minorHAnsi"/>
-          <w:sz w:val="22"/>
-          <w:szCs w:val="22"/>
-          <w:lang w:val="en-US"/>
-        </w:rPr>
-      </w:pPr>
-      <w:r>
-        <w:rPr>
-          <w:rFonts w:asciiTheme="minorHAnsi" w:hAnsiTheme="minorHAnsi" w:cstheme="minorHAnsi"/>
+          <w:rFonts w:ascii="Courier New" w:hAnsi="Courier New" w:cs="Courier New"/>
+          <w:sz w:val="22"/>
+          <w:szCs w:val="22"/>
+          <w:lang w:val="en-US"/>
+        </w:rPr>
+      </w:pPr>
+      <w:r>
+        <w:rPr>
+          <w:rFonts w:ascii="Courier New" w:hAnsi="Courier New" w:cs="Courier New"/>
           <w:sz w:val="22"/>
           <w:szCs w:val="22"/>
           <w:lang w:val="en-US"/>
@@ -7126,7 +6822,7 @@
       </w:r>
       <w:r>
         <w:rPr>
-          <w:rFonts w:asciiTheme="minorHAnsi" w:hAnsiTheme="minorHAnsi" w:cstheme="minorHAnsi"/>
+          <w:rFonts w:ascii="Courier New" w:hAnsi="Courier New" w:cs="Courier New"/>
           <w:sz w:val="22"/>
           <w:szCs w:val="22"/>
           <w:lang w:val="en-US"/>
@@ -7135,7 +6831,7 @@
       </w:r>
       <w:r>
         <w:rPr>
-          <w:rFonts w:asciiTheme="minorHAnsi" w:hAnsiTheme="minorHAnsi" w:cstheme="minorHAnsi"/>
+          <w:rFonts w:ascii="Courier New" w:hAnsi="Courier New" w:cs="Courier New"/>
           <w:sz w:val="22"/>
           <w:szCs w:val="22"/>
           <w:lang w:val="en-US"/>
@@ -7146,16 +6842,27 @@
       <w:proofErr w:type="gramStart"/>
       <w:r>
         <w:rPr>
-          <w:rFonts w:asciiTheme="minorHAnsi" w:hAnsiTheme="minorHAnsi" w:cstheme="minorHAnsi"/>
-          <w:sz w:val="22"/>
-          <w:szCs w:val="22"/>
-          <w:lang w:val="en-US"/>
-        </w:rPr>
-        <w:t>sslI</w:t>
-      </w:r>
-      <w:r>
-        <w:rPr>
-          <w:rFonts w:asciiTheme="minorHAnsi" w:hAnsiTheme="minorHAnsi" w:cstheme="minorHAnsi"/>
+          <w:rFonts w:ascii="Courier New" w:hAnsi="Courier New" w:cs="Courier New"/>
+          <w:sz w:val="22"/>
+          <w:szCs w:val="22"/>
+          <w:lang w:val="en-US"/>
+        </w:rPr>
+        <w:t>ssl</w:t>
+      </w:r>
+      <w:bookmarkStart w:id="3" w:name="_GoBack"/>
+      <w:bookmarkEnd w:id="3"/>
+      <w:r>
+        <w:rPr>
+          <w:rFonts w:ascii="Courier New" w:hAnsi="Courier New" w:cs="Courier New"/>
+          <w:sz w:val="22"/>
+          <w:szCs w:val="22"/>
+          <w:lang w:val="en-US"/>
+        </w:rPr>
+        <w:t>I</w:t>
+      </w:r>
+      <w:r>
+        <w:rPr>
+          <w:rFonts w:ascii="Courier New" w:hAnsi="Courier New" w:cs="Courier New"/>
           <w:sz w:val="22"/>
           <w:szCs w:val="22"/>
           <w:lang w:val="en-US"/>
@@ -7165,7 +6872,7 @@
       <w:proofErr w:type="spellEnd"/>
       <w:r>
         <w:rPr>
-          <w:rFonts w:asciiTheme="minorHAnsi" w:hAnsiTheme="minorHAnsi" w:cstheme="minorHAnsi"/>
+          <w:rFonts w:ascii="Courier New" w:hAnsi="Courier New" w:cs="Courier New"/>
           <w:sz w:val="22"/>
           <w:szCs w:val="22"/>
           <w:lang w:val="en-US"/>
@@ -7175,21 +6882,12 @@
       <w:proofErr w:type="gramEnd"/>
       <w:r>
         <w:rPr>
-          <w:rFonts w:asciiTheme="minorHAnsi" w:hAnsiTheme="minorHAnsi" w:cstheme="minorHAnsi"/>
-          <w:sz w:val="22"/>
-          <w:szCs w:val="22"/>
-          <w:lang w:val="en-US"/>
-        </w:rPr>
-        <w:t>)</w:t>
-      </w:r>
-      <w:r>
-        <w:rPr>
-          <w:rFonts w:asciiTheme="minorHAnsi" w:hAnsiTheme="minorHAnsi" w:cstheme="minorHAnsi"/>
-          <w:sz w:val="22"/>
-          <w:szCs w:val="22"/>
-          <w:lang w:val="en-US"/>
-        </w:rPr>
-        <w:t>;</w:t>
+          <w:rFonts w:ascii="Courier New" w:hAnsi="Courier New" w:cs="Courier New"/>
+          <w:sz w:val="22"/>
+          <w:szCs w:val="22"/>
+          <w:lang w:val="en-US"/>
+        </w:rPr>
+        <w:t>);</w:t>
       </w:r>
     </w:p>
     <w:p>
@@ -9726,7 +9424,7 @@
           <w:lang w:val="en-US"/>
         </w:rPr>
       </w:pPr>
-      <w:bookmarkStart w:id="3" w:name="_Toc418425717"/>
+      <w:bookmarkStart w:id="4" w:name="_Toc418672044"/>
       <w:r>
         <w:rPr>
           <w:lang w:val="en-US"/>
@@ -9734,7 +9432,7 @@
         <w:lastRenderedPageBreak/>
         <w:t>Bringing up Wind River Board</w:t>
       </w:r>
-      <w:bookmarkEnd w:id="3"/>
+      <w:bookmarkEnd w:id="4"/>
     </w:p>
     <w:p>
       <w:pPr>
@@ -11844,14 +11542,14 @@
           <w:lang w:val="en-US"/>
         </w:rPr>
       </w:pPr>
-      <w:bookmarkStart w:id="4" w:name="_Toc418425718"/>
+      <w:bookmarkStart w:id="5" w:name="_Toc418672045"/>
       <w:r>
         <w:rPr>
           <w:lang w:val="en-US"/>
         </w:rPr>
         <w:t>Test Environment Setup &amp; Execution Procedure</w:t>
       </w:r>
-      <w:bookmarkEnd w:id="4"/>
+      <w:bookmarkEnd w:id="5"/>
     </w:p>
     <w:p>
       <w:pPr>
@@ -11866,7 +11564,7 @@
           <w:lang w:val="en-US"/>
         </w:rPr>
       </w:pPr>
-      <w:bookmarkStart w:id="5" w:name="_Toc418425719"/>
+      <w:bookmarkStart w:id="6" w:name="_Toc418672046"/>
       <w:r>
         <w:rPr>
           <w:sz w:val="28"/>
@@ -11874,7 +11572,7 @@
         </w:rPr>
         <w:t>CVE-2014-3572:</w:t>
       </w:r>
-      <w:bookmarkEnd w:id="5"/>
+      <w:bookmarkEnd w:id="6"/>
     </w:p>
     <w:p>
       <w:pPr>
@@ -11887,14 +11585,14 @@
           <w:lang w:val="en-US"/>
         </w:rPr>
       </w:pPr>
-      <w:bookmarkStart w:id="6" w:name="_Toc418425720"/>
+      <w:bookmarkStart w:id="7" w:name="_Toc418672047"/>
       <w:r>
         <w:rPr>
           <w:lang w:val="en-US"/>
         </w:rPr>
         <w:t>Test Preparation</w:t>
       </w:r>
-      <w:bookmarkEnd w:id="6"/>
+      <w:bookmarkEnd w:id="7"/>
     </w:p>
     <w:p>
       <w:pPr>
@@ -12880,14 +12578,14 @@
           <w:lang w:val="en-US"/>
         </w:rPr>
       </w:pPr>
-      <w:bookmarkStart w:id="7" w:name="_Toc418425721"/>
+      <w:bookmarkStart w:id="8" w:name="_Toc418672048"/>
       <w:r>
         <w:rPr>
           <w:lang w:val="en-US"/>
         </w:rPr>
         <w:t>Test Procedure</w:t>
       </w:r>
-      <w:bookmarkEnd w:id="7"/>
+      <w:bookmarkEnd w:id="8"/>
     </w:p>
     <w:p>
       <w:pPr>
@@ -17468,7 +17166,7 @@
           <w:lang w:val="en-US"/>
         </w:rPr>
       </w:pPr>
-      <w:bookmarkStart w:id="8" w:name="_Toc418425722"/>
+      <w:bookmarkStart w:id="9" w:name="_Toc418672049"/>
       <w:r>
         <w:rPr>
           <w:sz w:val="28"/>
@@ -17476,7 +17174,7 @@
         </w:rPr>
         <w:t>CVE-2015-0204:</w:t>
       </w:r>
-      <w:bookmarkEnd w:id="8"/>
+      <w:bookmarkEnd w:id="9"/>
     </w:p>
     <w:p>
       <w:pPr>
@@ -17489,14 +17187,14 @@
           <w:lang w:val="en-US"/>
         </w:rPr>
       </w:pPr>
-      <w:bookmarkStart w:id="9" w:name="_Toc418425723"/>
+      <w:bookmarkStart w:id="10" w:name="_Toc418672050"/>
       <w:r>
         <w:rPr>
           <w:lang w:val="en-US"/>
         </w:rPr>
         <w:t>Test Preparation</w:t>
       </w:r>
-      <w:bookmarkEnd w:id="9"/>
+      <w:bookmarkEnd w:id="10"/>
     </w:p>
     <w:p>
       <w:pPr>
@@ -18421,14 +18119,14 @@
           <w:lang w:val="en-US"/>
         </w:rPr>
       </w:pPr>
-      <w:bookmarkStart w:id="10" w:name="_Toc418425724"/>
+      <w:bookmarkStart w:id="11" w:name="_Toc418672051"/>
       <w:r>
         <w:rPr>
           <w:lang w:val="en-US"/>
         </w:rPr>
         <w:t>Test Procedure</w:t>
       </w:r>
-      <w:bookmarkEnd w:id="10"/>
+      <w:bookmarkEnd w:id="11"/>
     </w:p>
     <w:p>
       <w:pPr>
@@ -21633,7 +21331,7 @@
           <w:lang w:val="en-US"/>
         </w:rPr>
       </w:pPr>
-      <w:bookmarkStart w:id="11" w:name="_Toc418425725"/>
+      <w:bookmarkStart w:id="12" w:name="_Toc418672052"/>
       <w:r>
         <w:rPr>
           <w:sz w:val="28"/>
@@ -21641,7 +21339,7 @@
         </w:rPr>
         <w:t>CVE-2015-0205:</w:t>
       </w:r>
-      <w:bookmarkEnd w:id="11"/>
+      <w:bookmarkEnd w:id="12"/>
     </w:p>
     <w:p>
       <w:pPr>
@@ -21654,14 +21352,14 @@
           <w:lang w:val="en-US"/>
         </w:rPr>
       </w:pPr>
-      <w:bookmarkStart w:id="12" w:name="_Toc418425726"/>
+      <w:bookmarkStart w:id="13" w:name="_Toc418672053"/>
       <w:r>
         <w:rPr>
           <w:lang w:val="en-US"/>
         </w:rPr>
         <w:t>Test Preparation</w:t>
       </w:r>
-      <w:bookmarkEnd w:id="12"/>
+      <w:bookmarkEnd w:id="13"/>
     </w:p>
     <w:p>
       <w:pPr>
@@ -22628,14 +22326,14 @@
           <w:lang w:val="en-US"/>
         </w:rPr>
       </w:pPr>
-      <w:bookmarkStart w:id="13" w:name="_Toc418425727"/>
+      <w:bookmarkStart w:id="14" w:name="_Toc418672054"/>
       <w:r>
         <w:rPr>
           <w:lang w:val="en-US"/>
         </w:rPr>
         <w:t>Test Procedure</w:t>
       </w:r>
-      <w:bookmarkEnd w:id="13"/>
+      <w:bookmarkEnd w:id="14"/>
     </w:p>
     <w:p>
       <w:pPr>
@@ -23326,7 +23024,7 @@
           <w:sz w:val="20"/>
           <w:szCs w:val="22"/>
         </w:rPr>
-        <w:t>dhcert.pem</w:t>
+        <w:t>dh.pem</w:t>
       </w:r>
       <w:proofErr w:type="spellEnd"/>
       <w:r>
@@ -26428,7 +26126,7 @@
           <w:lang w:val="en-US"/>
         </w:rPr>
       </w:pPr>
-      <w:bookmarkStart w:id="14" w:name="_Toc418425728"/>
+      <w:bookmarkStart w:id="15" w:name="_Toc418672055"/>
       <w:r>
         <w:rPr>
           <w:sz w:val="28"/>
@@ -26436,7 +26134,7 @@
         </w:rPr>
         <w:t>CVE-2014-8275:</w:t>
       </w:r>
-      <w:bookmarkEnd w:id="14"/>
+      <w:bookmarkEnd w:id="15"/>
     </w:p>
     <w:p>
       <w:pPr>
@@ -26449,14 +26147,14 @@
           <w:lang w:val="en-US"/>
         </w:rPr>
       </w:pPr>
-      <w:bookmarkStart w:id="15" w:name="_Toc418425729"/>
+      <w:bookmarkStart w:id="16" w:name="_Toc418672056"/>
       <w:r>
         <w:rPr>
           <w:lang w:val="en-US"/>
         </w:rPr>
         <w:t>Test Preparation</w:t>
       </w:r>
-      <w:bookmarkEnd w:id="15"/>
+      <w:bookmarkEnd w:id="16"/>
     </w:p>
     <w:p>
       <w:pPr>
@@ -26507,14 +26205,14 @@
           <w:lang w:val="en-US"/>
         </w:rPr>
       </w:pPr>
-      <w:bookmarkStart w:id="16" w:name="_Toc418425730"/>
+      <w:bookmarkStart w:id="17" w:name="_Toc418672057"/>
       <w:r>
         <w:rPr>
           <w:lang w:val="en-US"/>
         </w:rPr>
         <w:t>Test Procedure</w:t>
       </w:r>
-      <w:bookmarkEnd w:id="16"/>
+      <w:bookmarkEnd w:id="17"/>
     </w:p>
     <w:p>
       <w:pPr>
@@ -29177,7 +28875,15 @@
           <w:sz w:val="18"/>
           <w:szCs w:val="22"/>
         </w:rPr>
-        <w:t>case1/</w:t>
+        <w:t>case2</w:t>
+      </w:r>
+      <w:r>
+        <w:rPr>
+          <w:rFonts w:ascii="Courier New" w:hAnsi="Courier New" w:cs="Courier New"/>
+          <w:sz w:val="18"/>
+          <w:szCs w:val="22"/>
+        </w:rPr>
+        <w:t>/</w:t>
       </w:r>
       <w:r>
         <w:rPr>
@@ -30606,7 +30312,36 @@
           <w:szCs w:val="22"/>
           <w:lang w:val="en-US"/>
         </w:rPr>
-        <w:t xml:space="preserve">Create a backup copy of original crypto/dsa_asn1.c file </w:t>
+        <w:t>Create a backup copy of original crypto/</w:t>
+      </w:r>
+      <w:proofErr w:type="spellStart"/>
+      <w:r>
+        <w:rPr>
+          <w:rFonts w:ascii="Calibri" w:hAnsi="Calibri" w:cs="Calibri"/>
+          <w:sz w:val="22"/>
+          <w:szCs w:val="22"/>
+          <w:lang w:val="en-US"/>
+        </w:rPr>
+        <w:t>dsa</w:t>
+      </w:r>
+      <w:proofErr w:type="spellEnd"/>
+      <w:r>
+        <w:rPr>
+          <w:rFonts w:ascii="Calibri" w:hAnsi="Calibri" w:cs="Calibri"/>
+          <w:sz w:val="22"/>
+          <w:szCs w:val="22"/>
+          <w:lang w:val="en-US"/>
+        </w:rPr>
+        <w:t>/</w:t>
+      </w:r>
+      <w:r>
+        <w:rPr>
+          <w:rFonts w:ascii="Calibri" w:hAnsi="Calibri" w:cs="Calibri"/>
+          <w:sz w:val="22"/>
+          <w:szCs w:val="22"/>
+          <w:lang w:val="en-US"/>
+        </w:rPr>
+        <w:t xml:space="preserve">dsa_asn1.c file </w:t>
       </w:r>
     </w:p>
     <w:p>
@@ -30735,7 +30470,33 @@
           <w:sz w:val="20"/>
           <w:szCs w:val="22"/>
         </w:rPr>
-        <w:t>crypto/dsa_</w:t>
+        <w:t>crypto/</w:t>
+      </w:r>
+      <w:proofErr w:type="spellStart"/>
+      <w:r>
+        <w:rPr>
+          <w:rFonts w:ascii="Courier New" w:hAnsi="Courier New" w:cs="Courier New"/>
+          <w:sz w:val="20"/>
+          <w:szCs w:val="22"/>
+        </w:rPr>
+        <w:t>dsa</w:t>
+      </w:r>
+      <w:proofErr w:type="spellEnd"/>
+      <w:r>
+        <w:rPr>
+          <w:rFonts w:ascii="Courier New" w:hAnsi="Courier New" w:cs="Courier New"/>
+          <w:sz w:val="20"/>
+          <w:szCs w:val="22"/>
+        </w:rPr>
+        <w:t>/</w:t>
+      </w:r>
+      <w:r>
+        <w:rPr>
+          <w:rFonts w:ascii="Courier New" w:hAnsi="Courier New" w:cs="Courier New"/>
+          <w:sz w:val="20"/>
+          <w:szCs w:val="22"/>
+        </w:rPr>
+        <w:t>dsa_</w:t>
       </w:r>
       <w:proofErr w:type="gramStart"/>
       <w:r>
@@ -30828,7 +30589,33 @@
           <w:sz w:val="20"/>
           <w:szCs w:val="22"/>
         </w:rPr>
-        <w:t>crypto/dsa_asn1.c</w:t>
+        <w:t>crypto/</w:t>
+      </w:r>
+      <w:proofErr w:type="spellStart"/>
+      <w:r>
+        <w:rPr>
+          <w:rFonts w:ascii="Courier New" w:hAnsi="Courier New" w:cs="Courier New"/>
+          <w:sz w:val="20"/>
+          <w:szCs w:val="22"/>
+        </w:rPr>
+        <w:t>dsa</w:t>
+      </w:r>
+      <w:proofErr w:type="spellEnd"/>
+      <w:r>
+        <w:rPr>
+          <w:rFonts w:ascii="Courier New" w:hAnsi="Courier New" w:cs="Courier New"/>
+          <w:sz w:val="20"/>
+          <w:szCs w:val="22"/>
+        </w:rPr>
+        <w:t>/</w:t>
+      </w:r>
+      <w:r>
+        <w:rPr>
+          <w:rFonts w:ascii="Courier New" w:hAnsi="Courier New" w:cs="Courier New"/>
+          <w:sz w:val="20"/>
+          <w:szCs w:val="22"/>
+        </w:rPr>
+        <w:t>dsa_asn1.c</w:t>
       </w:r>
       <w:r>
         <w:rPr>
@@ -30870,7 +30657,36 @@
           <w:szCs w:val="22"/>
           <w:lang w:val="en-US"/>
         </w:rPr>
-        <w:t>crypto/dsa_asn1.c</w:t>
+        <w:t>crypto/</w:t>
+      </w:r>
+      <w:proofErr w:type="spellStart"/>
+      <w:r>
+        <w:rPr>
+          <w:rFonts w:ascii="Calibri" w:hAnsi="Calibri" w:cs="Calibri"/>
+          <w:sz w:val="22"/>
+          <w:szCs w:val="22"/>
+          <w:lang w:val="en-US"/>
+        </w:rPr>
+        <w:t>dsa</w:t>
+      </w:r>
+      <w:proofErr w:type="spellEnd"/>
+      <w:r>
+        <w:rPr>
+          <w:rFonts w:ascii="Calibri" w:hAnsi="Calibri" w:cs="Calibri"/>
+          <w:sz w:val="22"/>
+          <w:szCs w:val="22"/>
+          <w:lang w:val="en-US"/>
+        </w:rPr>
+        <w:t>/</w:t>
+      </w:r>
+      <w:r>
+        <w:rPr>
+          <w:rFonts w:ascii="Calibri" w:hAnsi="Calibri" w:cs="Calibri"/>
+          <w:sz w:val="22"/>
+          <w:szCs w:val="22"/>
+          <w:lang w:val="en-US"/>
+        </w:rPr>
+        <w:t>dsa_asn1.c</w:t>
       </w:r>
       <w:r>
         <w:rPr>
@@ -31194,7 +31010,33 @@
           <w:sz w:val="20"/>
           <w:szCs w:val="22"/>
         </w:rPr>
-        <w:t>crypto/dsa_asn1.c</w:t>
+        <w:t>crypto/</w:t>
+      </w:r>
+      <w:proofErr w:type="spellStart"/>
+      <w:r>
+        <w:rPr>
+          <w:rFonts w:ascii="Courier New" w:hAnsi="Courier New" w:cs="Courier New"/>
+          <w:sz w:val="20"/>
+          <w:szCs w:val="22"/>
+        </w:rPr>
+        <w:t>dsa</w:t>
+      </w:r>
+      <w:proofErr w:type="spellEnd"/>
+      <w:r>
+        <w:rPr>
+          <w:rFonts w:ascii="Courier New" w:hAnsi="Courier New" w:cs="Courier New"/>
+          <w:sz w:val="20"/>
+          <w:szCs w:val="22"/>
+        </w:rPr>
+        <w:t>/</w:t>
+      </w:r>
+      <w:r>
+        <w:rPr>
+          <w:rFonts w:ascii="Courier New" w:hAnsi="Courier New" w:cs="Courier New"/>
+          <w:sz w:val="20"/>
+          <w:szCs w:val="22"/>
+        </w:rPr>
+        <w:t>dsa_asn1.c</w:t>
       </w:r>
     </w:p>
     <w:p>
@@ -32281,282 +32123,80 @@
           <w:lang w:val="en-US"/>
         </w:rPr>
       </w:pPr>
-      <w:bookmarkStart w:id="17" w:name="_Toc418425731"/>
+      <w:bookmarkStart w:id="18" w:name="_Toc418672058"/>
       <w:r>
         <w:rPr>
           <w:sz w:val="28"/>
           <w:lang w:val="en-US"/>
         </w:rPr>
-        <w:t>CVE-2014-</w:t>
-      </w:r>
-      <w:r>
-        <w:rPr>
-          <w:sz w:val="28"/>
-          <w:lang w:val="en-US"/>
-        </w:rPr>
-        <w:t>3569</w:t>
-      </w:r>
-      <w:r>
-        <w:rPr>
-          <w:sz w:val="28"/>
-          <w:lang w:val="en-US"/>
-        </w:rPr>
-        <w:t>:</w:t>
-      </w:r>
-      <w:bookmarkEnd w:id="17"/>
-    </w:p>
-    <w:p>
-      <w:pPr>
-        <w:pStyle w:val="Heading2"/>
-        <w:numPr>
-          <w:ilvl w:val="0"/>
-          <w:numId w:val="54"/>
-        </w:numPr>
-        <w:rPr>
-          <w:lang w:val="en-US"/>
-        </w:rPr>
-      </w:pPr>
-      <w:bookmarkStart w:id="18" w:name="_Toc418425732"/>
-      <w:r>
-        <w:rPr>
-          <w:lang w:val="en-US"/>
-        </w:rPr>
-        <w:t>Test Preparation</w:t>
+        <w:t>Cleanup</w:t>
       </w:r>
       <w:bookmarkEnd w:id="18"/>
     </w:p>
     <w:p>
       <w:pPr>
-        <w:pStyle w:val="ListParagraph"/>
-        <w:spacing w:after="200"/>
-        <w:ind w:left="0"/>
-        <w:rPr>
-          <w:rFonts w:ascii="Calibri" w:hAnsi="Calibri" w:cs="Calibri"/>
-          <w:sz w:val="20"/>
-          <w:szCs w:val="20"/>
-          <w:lang w:val="en-US"/>
-        </w:rPr>
-      </w:pPr>
-    </w:p>
-    <w:p>
-      <w:pPr>
-        <w:pStyle w:val="ListParagraph"/>
-        <w:tabs>
-          <w:tab w:val="left" w:pos="360"/>
-        </w:tabs>
-        <w:spacing w:after="200"/>
-        <w:ind w:left="360"/>
-        <w:rPr>
-          <w:rFonts w:ascii="Calibri" w:hAnsi="Calibri" w:cs="Calibri"/>
-          <w:color w:val="FF0000"/>
-          <w:sz w:val="22"/>
-          <w:szCs w:val="22"/>
-          <w:lang w:val="en-US"/>
-        </w:rPr>
-      </w:pPr>
-      <w:r>
-        <w:rPr>
-          <w:rFonts w:ascii="Calibri" w:hAnsi="Calibri" w:cs="Calibri"/>
-          <w:color w:val="FF0000"/>
-          <w:sz w:val="22"/>
+        <w:rPr>
+          <w:lang w:val="en-US"/>
+        </w:rPr>
+      </w:pPr>
+    </w:p>
+    <w:p>
+      <w:pPr>
+        <w:rPr>
+          <w:rFonts w:ascii="Calibri" w:hAnsi="Calibri" w:cs="Calibri"/>
+          <w:b/>
+          <w:sz w:val="22"/>
+          <w:szCs w:val="22"/>
+          <w:lang w:val="en-US"/>
+        </w:rPr>
+      </w:pPr>
+      <w:r>
+        <w:rPr>
+          <w:rFonts w:ascii="Calibri" w:hAnsi="Calibri" w:cs="Calibri"/>
+          <w:b/>
+          <w:sz w:val="22"/>
+          <w:szCs w:val="22"/>
+          <w:lang w:val="en-US"/>
+        </w:rPr>
+        <w:t>On OPENSSL-PC:</w:t>
+      </w:r>
+    </w:p>
+    <w:p>
+      <w:pPr>
+        <w:rPr>
+          <w:rFonts w:ascii="Calibri" w:hAnsi="Calibri" w:cs="Calibri"/>
+          <w:sz w:val="22"/>
+          <w:szCs w:val="22"/>
+          <w:lang w:val="en-US"/>
+        </w:rPr>
+      </w:pPr>
+      <w:r>
+        <w:rPr>
+          <w:rFonts w:ascii="Calibri" w:hAnsi="Calibri" w:cs="Calibri"/>
+          <w:sz w:val="22"/>
+          <w:szCs w:val="22"/>
+          <w:lang w:val="en-US"/>
+        </w:rPr>
+        <w:t>Perform following commands to restore backed up files.</w:t>
+      </w:r>
+    </w:p>
+    <w:p>
+      <w:pPr>
+        <w:rPr>
+          <w:rFonts w:ascii="Courier New" w:hAnsi="Courier New" w:cs="Courier New"/>
+          <w:sz w:val="20"/>
+          <w:szCs w:val="22"/>
+          <w:lang w:val="en-US"/>
+        </w:rPr>
+      </w:pPr>
+      <w:r>
+        <w:rPr>
+          <w:rFonts w:ascii="Courier New" w:hAnsi="Courier New" w:cs="Courier New"/>
+          <w:sz w:val="20"/>
           <w:szCs w:val="22"/>
           <w:lang w:val="en-US"/>
         </w:rPr>
         <w:lastRenderedPageBreak/>
-        <w:t>TBD</w:t>
-      </w:r>
-    </w:p>
-    <w:p>
-      <w:pPr>
-        <w:pStyle w:val="Heading2"/>
-        <w:numPr>
-          <w:ilvl w:val="0"/>
-          <w:numId w:val="54"/>
-        </w:numPr>
-        <w:rPr>
-          <w:lang w:val="en-US"/>
-        </w:rPr>
-      </w:pPr>
-      <w:bookmarkStart w:id="19" w:name="_Toc418425733"/>
-      <w:r>
-        <w:rPr>
-          <w:lang w:val="en-US"/>
-        </w:rPr>
-        <w:t>Test Procedure</w:t>
-      </w:r>
-      <w:bookmarkEnd w:id="19"/>
-    </w:p>
-    <w:p>
-      <w:pPr>
-        <w:spacing w:after="200"/>
-        <w:ind w:firstLine="360"/>
-        <w:rPr>
-          <w:rFonts w:ascii="Calibri" w:hAnsi="Calibri" w:cs="Calibri"/>
-          <w:color w:val="FF0000"/>
-          <w:sz w:val="20"/>
-          <w:szCs w:val="20"/>
-          <w:lang w:val="en-US"/>
-        </w:rPr>
-      </w:pPr>
-      <w:r>
-        <w:rPr>
-          <w:rFonts w:ascii="Calibri" w:hAnsi="Calibri" w:cs="Calibri"/>
-          <w:color w:val="FF0000"/>
-          <w:sz w:val="20"/>
-          <w:szCs w:val="20"/>
-          <w:lang w:val="en-US"/>
-        </w:rPr>
-        <w:t>TBD</w:t>
-      </w:r>
-    </w:p>
-    <w:p>
-      <w:pPr>
-        <w:shd w:val="clear" w:color="auto" w:fill="DAEEF3" w:themeFill="accent5" w:themeFillTint="33"/>
-        <w:spacing w:after="200"/>
-        <w:rPr>
-          <w:rFonts w:ascii="Calibri" w:hAnsi="Calibri" w:cs="Calibri"/>
-          <w:sz w:val="20"/>
-          <w:szCs w:val="20"/>
-          <w:lang w:val="en-US"/>
-        </w:rPr>
-      </w:pPr>
-      <w:r>
-        <w:rPr>
-          <w:rFonts w:ascii="Calibri" w:hAnsi="Calibri" w:cs="Calibri"/>
-          <w:sz w:val="20"/>
-          <w:szCs w:val="20"/>
-          <w:lang w:val="en-US"/>
-        </w:rPr>
-        <w:t xml:space="preserve">TEST_SR_01 </w:t>
-      </w:r>
-    </w:p>
-    <w:p>
-      <w:pPr>
-        <w:pStyle w:val="ListParagraph"/>
-        <w:tabs>
-          <w:tab w:val="left" w:pos="360"/>
-        </w:tabs>
-        <w:spacing w:after="200"/>
-        <w:ind w:left="360"/>
-        <w:rPr>
-          <w:rFonts w:ascii="Calibri" w:hAnsi="Calibri" w:cs="Calibri"/>
-          <w:color w:val="FF0000"/>
-          <w:sz w:val="22"/>
-          <w:szCs w:val="22"/>
-          <w:lang w:val="en-US"/>
-        </w:rPr>
-      </w:pPr>
-      <w:r>
-        <w:rPr>
-          <w:rFonts w:ascii="Calibri" w:hAnsi="Calibri" w:cs="Calibri"/>
-          <w:color w:val="FF0000"/>
-          <w:sz w:val="22"/>
-          <w:szCs w:val="22"/>
-          <w:lang w:val="en-US"/>
-        </w:rPr>
-        <w:t>TBD</w:t>
-      </w:r>
-    </w:p>
-    <w:p>
-      <w:pPr>
-        <w:pStyle w:val="ListParagraph"/>
-        <w:spacing w:after="200"/>
-        <w:ind w:left="360" w:hanging="360"/>
-        <w:rPr>
-          <w:rFonts w:ascii="Calibri" w:hAnsi="Calibri" w:cs="Calibri"/>
-          <w:b/>
-          <w:sz w:val="20"/>
-          <w:szCs w:val="20"/>
-          <w:lang w:val="en-US"/>
-        </w:rPr>
-      </w:pPr>
-    </w:p>
-    <w:p>
-      <w:pPr>
-        <w:pStyle w:val="Heading2"/>
-        <w:numPr>
-          <w:ilvl w:val="0"/>
-          <w:numId w:val="28"/>
-        </w:numPr>
-        <w:ind w:left="360"/>
-        <w:rPr>
-          <w:sz w:val="28"/>
-          <w:lang w:val="en-US"/>
-        </w:rPr>
-      </w:pPr>
-      <w:bookmarkStart w:id="20" w:name="_Toc418425734"/>
-      <w:r>
-        <w:rPr>
-          <w:sz w:val="28"/>
-          <w:lang w:val="en-US"/>
-        </w:rPr>
-        <w:t>Cleanup</w:t>
-      </w:r>
-      <w:bookmarkEnd w:id="20"/>
-    </w:p>
-    <w:p>
-      <w:pPr>
-        <w:rPr>
-          <w:lang w:val="en-US"/>
-        </w:rPr>
-      </w:pPr>
-    </w:p>
-    <w:p>
-      <w:pPr>
-        <w:rPr>
-          <w:rFonts w:ascii="Calibri" w:hAnsi="Calibri" w:cs="Calibri"/>
-          <w:b/>
-          <w:sz w:val="22"/>
-          <w:szCs w:val="22"/>
-          <w:lang w:val="en-US"/>
-        </w:rPr>
-      </w:pPr>
-      <w:r>
-        <w:rPr>
-          <w:rFonts w:ascii="Calibri" w:hAnsi="Calibri" w:cs="Calibri"/>
-          <w:b/>
-          <w:sz w:val="22"/>
-          <w:szCs w:val="22"/>
-          <w:lang w:val="en-US"/>
-        </w:rPr>
-        <w:t>On OPENSSL-PC:</w:t>
-      </w:r>
-    </w:p>
-    <w:p>
-      <w:pPr>
-        <w:rPr>
-          <w:rFonts w:ascii="Calibri" w:hAnsi="Calibri" w:cs="Calibri"/>
-          <w:sz w:val="22"/>
-          <w:szCs w:val="22"/>
-          <w:lang w:val="en-US"/>
-        </w:rPr>
-      </w:pPr>
-      <w:r>
-        <w:rPr>
-          <w:rFonts w:ascii="Calibri" w:hAnsi="Calibri" w:cs="Calibri"/>
-          <w:sz w:val="22"/>
-          <w:szCs w:val="22"/>
-          <w:lang w:val="en-US"/>
-        </w:rPr>
-        <w:t>Perform following commands to restore backed up files.</w:t>
-      </w:r>
-    </w:p>
-    <w:p>
-      <w:pPr>
-        <w:rPr>
-          <w:rFonts w:ascii="Courier New" w:hAnsi="Courier New" w:cs="Courier New"/>
-          <w:sz w:val="20"/>
-          <w:szCs w:val="22"/>
-          <w:lang w:val="en-US"/>
-        </w:rPr>
-      </w:pPr>
-      <w:r>
-        <w:rPr>
-          <w:rFonts w:ascii="Courier New" w:hAnsi="Courier New" w:cs="Courier New"/>
-          <w:sz w:val="20"/>
-          <w:szCs w:val="22"/>
-          <w:lang w:val="en-US"/>
-        </w:rPr>
         <w:t>$</w:t>
       </w:r>
       <w:proofErr w:type="spellStart"/>
@@ -33515,8 +33155,6 @@
         </w:rPr>
         <w:t>1</w:t>
       </w:r>
-      <w:bookmarkStart w:id="21" w:name="_GoBack"/>
-      <w:bookmarkEnd w:id="21"/>
       <w:r>
         <w:rPr>
           <w:rFonts w:ascii="Calibri" w:hAnsi="Calibri" w:cs="Calibri"/>
@@ -39645,7 +39283,7 @@
 </file>
 
 <file path=customXml/itemProps1.xml><?xml version="1.0" encoding="utf-8"?>
-<ds:datastoreItem xmlns:ds="http://schemas.openxmlformats.org/officeDocument/2006/customXml" ds:itemID="{339AC454-08BE-4647-9B52-2D3DC86BB202}">
+<ds:datastoreItem xmlns:ds="http://schemas.openxmlformats.org/officeDocument/2006/customXml" ds:itemID="{00ACDFE0-C144-4297-B976-65167A6065F3}">
   <ds:schemaRefs>
     <ds:schemaRef ds:uri="http://schemas.openxmlformats.org/officeDocument/2006/bibliography"/>
   </ds:schemaRefs>

</xml_diff>